<commit_message>
More info on Team Scrapy
</commit_message>
<xml_diff>
--- a/Team Scrapy - Premiere Project - Adult Income Prediction/HDSC Fall 22 Team Scrapy - Project Article.docx
+++ b/Team Scrapy - Premiere Project - Adult Income Prediction/HDSC Fall 22 Team Scrapy - Project Article.docx
@@ -124,7 +124,25 @@
           <w:sz w:val="24"/>
           <w:szCs w:val="24"/>
         </w:rPr>
-        <w:t>Machine Learning and Artificial intelligence is one of such fields where knowledge is extracted out of raw data. Such knowledge can be used to build dynamic models with high precision and accuracy, such that the model itself can then be used to predict or classify previously unknown data. One of the most essential aspect of providing knowledge from census data is predicting data like income and health of every individual by investigating previous records.</w:t>
+        <w:t xml:space="preserve">Machine Learning and Artificial intelligence is one of such fields where knowledge is extracted out of raw data. Such knowledge can be used to build dynamic models with high precision and accuracy, such that the model itself can then be used to predict or classify previously unknown data. One of the most essential </w:t>
+      </w:r>
+      <w:proofErr w:type="gramStart"/>
+      <w:r>
+        <w:rPr>
+          <w:rFonts w:ascii="Tahoma" w:hAnsi="Tahoma" w:cs="Tahoma"/>
+          <w:sz w:val="24"/>
+          <w:szCs w:val="24"/>
+        </w:rPr>
+        <w:t>aspect</w:t>
+      </w:r>
+      <w:proofErr w:type="gramEnd"/>
+      <w:r>
+        <w:rPr>
+          <w:rFonts w:ascii="Tahoma" w:hAnsi="Tahoma" w:cs="Tahoma"/>
+          <w:sz w:val="24"/>
+          <w:szCs w:val="24"/>
+        </w:rPr>
+        <w:t xml:space="preserve"> of providing knowledge from census data is predicting data like income and health of every individual by investigating previous records.</w:t>
       </w:r>
     </w:p>
     <w:p>
@@ -219,7 +237,25 @@
           <w:sz w:val="24"/>
           <w:szCs w:val="24"/>
         </w:rPr>
-        <w:t>The dataset is credited to Ronny Kohavi and Barry Becker and was drawn from the 1994 United States Census Bureau data</w:t>
+        <w:t xml:space="preserve">The dataset is credited to Ronny </w:t>
+      </w:r>
+      <w:proofErr w:type="spellStart"/>
+      <w:r>
+        <w:rPr>
+          <w:rFonts w:ascii="Tahoma" w:hAnsi="Tahoma" w:cs="Tahoma"/>
+          <w:sz w:val="24"/>
+          <w:szCs w:val="24"/>
+        </w:rPr>
+        <w:t>Kohavi</w:t>
+      </w:r>
+      <w:proofErr w:type="spellEnd"/>
+      <w:r>
+        <w:rPr>
+          <w:rFonts w:ascii="Tahoma" w:hAnsi="Tahoma" w:cs="Tahoma"/>
+          <w:sz w:val="24"/>
+          <w:szCs w:val="24"/>
+        </w:rPr>
+        <w:t xml:space="preserve"> and Barry Becker and was drawn from the 1994 United States Census Bureau data</w:t>
       </w:r>
       <w:r>
         <w:rPr>
@@ -984,7 +1020,25 @@
           <w:sz w:val="24"/>
           <w:szCs w:val="24"/>
         </w:rPr>
-        <w:t xml:space="preserve"> column contain 7 unique work</w:t>
+        <w:t xml:space="preserve"> column </w:t>
+      </w:r>
+      <w:proofErr w:type="gramStart"/>
+      <w:r>
+        <w:rPr>
+          <w:rFonts w:ascii="Tahoma" w:hAnsi="Tahoma" w:cs="Tahoma"/>
+          <w:sz w:val="24"/>
+          <w:szCs w:val="24"/>
+        </w:rPr>
+        <w:t>contain</w:t>
+      </w:r>
+      <w:proofErr w:type="gramEnd"/>
+      <w:r>
+        <w:rPr>
+          <w:rFonts w:ascii="Tahoma" w:hAnsi="Tahoma" w:cs="Tahoma"/>
+          <w:sz w:val="24"/>
+          <w:szCs w:val="24"/>
+        </w:rPr>
+        <w:t xml:space="preserve"> 7 unique work</w:t>
       </w:r>
       <w:r>
         <w:rPr>
@@ -1772,21 +1826,59 @@
         </w:rPr>
         <w:t xml:space="preserve">the </w:t>
       </w:r>
-      <w:r>
-        <w:rPr>
-          <w:rFonts w:ascii="Tahoma" w:hAnsi="Tahoma" w:cs="Tahoma"/>
-          <w:sz w:val="24"/>
-          <w:szCs w:val="24"/>
-        </w:rPr>
-        <w:t>train_test_split(</w:t>
-      </w:r>
-      <w:r>
-        <w:rPr>
-          <w:rFonts w:ascii="Tahoma" w:hAnsi="Tahoma" w:cs="Tahoma"/>
-          <w:sz w:val="24"/>
-          <w:szCs w:val="24"/>
-        </w:rPr>
-        <w:t xml:space="preserve">) function of sklearn and the following </w:t>
+      <w:proofErr w:type="spellStart"/>
+      <w:r>
+        <w:rPr>
+          <w:rFonts w:ascii="Tahoma" w:hAnsi="Tahoma" w:cs="Tahoma"/>
+          <w:sz w:val="24"/>
+          <w:szCs w:val="24"/>
+        </w:rPr>
+        <w:t>train_test_</w:t>
+      </w:r>
+      <w:proofErr w:type="gramStart"/>
+      <w:r>
+        <w:rPr>
+          <w:rFonts w:ascii="Tahoma" w:hAnsi="Tahoma" w:cs="Tahoma"/>
+          <w:sz w:val="24"/>
+          <w:szCs w:val="24"/>
+        </w:rPr>
+        <w:t>split</w:t>
+      </w:r>
+      <w:proofErr w:type="spellEnd"/>
+      <w:r>
+        <w:rPr>
+          <w:rFonts w:ascii="Tahoma" w:hAnsi="Tahoma" w:cs="Tahoma"/>
+          <w:sz w:val="24"/>
+          <w:szCs w:val="24"/>
+        </w:rPr>
+        <w:t>(</w:t>
+      </w:r>
+      <w:proofErr w:type="gramEnd"/>
+      <w:r>
+        <w:rPr>
+          <w:rFonts w:ascii="Tahoma" w:hAnsi="Tahoma" w:cs="Tahoma"/>
+          <w:sz w:val="24"/>
+          <w:szCs w:val="24"/>
+        </w:rPr>
+        <w:t xml:space="preserve">) function of </w:t>
+      </w:r>
+      <w:proofErr w:type="spellStart"/>
+      <w:r>
+        <w:rPr>
+          <w:rFonts w:ascii="Tahoma" w:hAnsi="Tahoma" w:cs="Tahoma"/>
+          <w:sz w:val="24"/>
+          <w:szCs w:val="24"/>
+        </w:rPr>
+        <w:t>sklearn</w:t>
+      </w:r>
+      <w:proofErr w:type="spellEnd"/>
+      <w:r>
+        <w:rPr>
+          <w:rFonts w:ascii="Tahoma" w:hAnsi="Tahoma" w:cs="Tahoma"/>
+          <w:sz w:val="24"/>
+          <w:szCs w:val="24"/>
+        </w:rPr>
+        <w:t xml:space="preserve"> and the following </w:t>
       </w:r>
       <w:r>
         <w:rPr>
@@ -2005,13 +2097,23 @@
           <w:szCs w:val="24"/>
         </w:rPr>
       </w:pPr>
-      <w:r>
-        <w:rPr>
-          <w:rFonts w:ascii="Tahoma" w:hAnsi="Tahoma" w:cs="Tahoma"/>
-          <w:sz w:val="24"/>
-          <w:szCs w:val="24"/>
-        </w:rPr>
-        <w:t>LightGBM Classifier</w:t>
+      <w:proofErr w:type="spellStart"/>
+      <w:r>
+        <w:rPr>
+          <w:rFonts w:ascii="Tahoma" w:hAnsi="Tahoma" w:cs="Tahoma"/>
+          <w:sz w:val="24"/>
+          <w:szCs w:val="24"/>
+        </w:rPr>
+        <w:t>LightGBM</w:t>
+      </w:r>
+      <w:proofErr w:type="spellEnd"/>
+      <w:r>
+        <w:rPr>
+          <w:rFonts w:ascii="Tahoma" w:hAnsi="Tahoma" w:cs="Tahoma"/>
+          <w:sz w:val="24"/>
+          <w:szCs w:val="24"/>
+        </w:rPr>
+        <w:t xml:space="preserve"> Classifier</w:t>
       </w:r>
     </w:p>
     <w:p>
@@ -2028,6 +2130,7 @@
           <w:szCs w:val="24"/>
         </w:rPr>
       </w:pPr>
+      <w:proofErr w:type="spellStart"/>
       <w:r>
         <w:rPr>
           <w:rFonts w:ascii="Tahoma" w:hAnsi="Tahoma" w:cs="Tahoma"/>
@@ -2052,6 +2155,7 @@
         </w:rPr>
         <w:t>oost</w:t>
       </w:r>
+      <w:proofErr w:type="spellEnd"/>
       <w:r>
         <w:rPr>
           <w:rFonts w:ascii="Tahoma" w:hAnsi="Tahoma" w:cs="Tahoma"/>
@@ -2250,6 +2354,7 @@
       <w:r>
         <w:rPr>
           <w:rFonts w:ascii="Tahoma" w:hAnsi="Tahoma" w:cs="Tahoma"/>
+          <w:noProof/>
           <w:sz w:val="24"/>
           <w:szCs w:val="24"/>
         </w:rPr>
@@ -2342,7 +2447,34 @@
           <w:sz w:val="24"/>
           <w:szCs w:val="24"/>
         </w:rPr>
-        <w:t>The LightGBM and XG</w:t>
+        <w:t xml:space="preserve">The </w:t>
+      </w:r>
+      <w:proofErr w:type="spellStart"/>
+      <w:r>
+        <w:rPr>
+          <w:rFonts w:ascii="Tahoma" w:hAnsi="Tahoma" w:cs="Tahoma"/>
+          <w:sz w:val="24"/>
+          <w:szCs w:val="24"/>
+        </w:rPr>
+        <w:t>LightGBM</w:t>
+      </w:r>
+      <w:proofErr w:type="spellEnd"/>
+      <w:r>
+        <w:rPr>
+          <w:rFonts w:ascii="Tahoma" w:hAnsi="Tahoma" w:cs="Tahoma"/>
+          <w:sz w:val="24"/>
+          <w:szCs w:val="24"/>
+        </w:rPr>
+        <w:t xml:space="preserve"> and </w:t>
+      </w:r>
+      <w:proofErr w:type="spellStart"/>
+      <w:r>
+        <w:rPr>
+          <w:rFonts w:ascii="Tahoma" w:hAnsi="Tahoma" w:cs="Tahoma"/>
+          <w:sz w:val="24"/>
+          <w:szCs w:val="24"/>
+        </w:rPr>
+        <w:t>XG</w:t>
       </w:r>
       <w:r>
         <w:rPr>
@@ -2360,6 +2492,7 @@
         </w:rPr>
         <w:t>oost</w:t>
       </w:r>
+      <w:proofErr w:type="spellEnd"/>
       <w:r>
         <w:rPr>
           <w:rFonts w:ascii="Tahoma" w:hAnsi="Tahoma" w:cs="Tahoma"/>
@@ -2454,6 +2587,7 @@
       <w:r>
         <w:rPr>
           <w:rFonts w:ascii="Tahoma" w:hAnsi="Tahoma" w:cs="Tahoma"/>
+          <w:noProof/>
           <w:sz w:val="24"/>
           <w:szCs w:val="24"/>
         </w:rPr>
@@ -2524,7 +2658,43 @@
           <w:bCs/>
           <w:sz w:val="24"/>
         </w:rPr>
-        <w:t>The LightGBM model outperformed the XBoost model, and was therefore chosen for further development and use.</w:t>
+        <w:t xml:space="preserve">The </w:t>
+      </w:r>
+      <w:proofErr w:type="spellStart"/>
+      <w:r>
+        <w:rPr>
+          <w:rFonts w:ascii="Tahoma" w:hAnsi="Tahoma" w:cs="Tahoma"/>
+          <w:bCs/>
+          <w:sz w:val="24"/>
+        </w:rPr>
+        <w:t>LightGBM</w:t>
+      </w:r>
+      <w:proofErr w:type="spellEnd"/>
+      <w:r>
+        <w:rPr>
+          <w:rFonts w:ascii="Tahoma" w:hAnsi="Tahoma" w:cs="Tahoma"/>
+          <w:bCs/>
+          <w:sz w:val="24"/>
+        </w:rPr>
+        <w:t xml:space="preserve"> model outperformed the </w:t>
+      </w:r>
+      <w:proofErr w:type="spellStart"/>
+      <w:r>
+        <w:rPr>
+          <w:rFonts w:ascii="Tahoma" w:hAnsi="Tahoma" w:cs="Tahoma"/>
+          <w:bCs/>
+          <w:sz w:val="24"/>
+        </w:rPr>
+        <w:t>XBoost</w:t>
+      </w:r>
+      <w:proofErr w:type="spellEnd"/>
+      <w:r>
+        <w:rPr>
+          <w:rFonts w:ascii="Tahoma" w:hAnsi="Tahoma" w:cs="Tahoma"/>
+          <w:bCs/>
+          <w:sz w:val="24"/>
+        </w:rPr>
+        <w:t xml:space="preserve"> model, and was therefore chosen for further development and use.</w:t>
       </w:r>
     </w:p>
     <w:p>
@@ -2757,7 +2927,25 @@
           <w:sz w:val="24"/>
           <w:szCs w:val="24"/>
         </w:rPr>
-        <w:t xml:space="preserve">Ajisafe Kolade - </w:t>
+        <w:t xml:space="preserve">Ajisafe </w:t>
+      </w:r>
+      <w:proofErr w:type="spellStart"/>
+      <w:r>
+        <w:rPr>
+          <w:rFonts w:ascii="Tahoma" w:hAnsi="Tahoma" w:cs="Tahoma"/>
+          <w:sz w:val="24"/>
+          <w:szCs w:val="24"/>
+        </w:rPr>
+        <w:t>Kolade</w:t>
+      </w:r>
+      <w:proofErr w:type="spellEnd"/>
+      <w:r>
+        <w:rPr>
+          <w:rFonts w:ascii="Tahoma" w:hAnsi="Tahoma" w:cs="Tahoma"/>
+          <w:sz w:val="24"/>
+          <w:szCs w:val="24"/>
+        </w:rPr>
+        <w:t xml:space="preserve"> - </w:t>
       </w:r>
       <w:r>
         <w:rPr>
@@ -2841,6 +3029,7 @@
           <w:lang w:val="en-GB"/>
         </w:rPr>
       </w:pPr>
+      <w:proofErr w:type="spellStart"/>
       <w:r>
         <w:rPr>
           <w:rFonts w:ascii="Tahoma" w:hAnsi="Tahoma" w:cs="Tahoma"/>
@@ -2848,8 +3037,29 @@
           <w:szCs w:val="24"/>
           <w:lang w:val="en-GB"/>
         </w:rPr>
-        <w:t>Ayush Kumawat</w:t>
-      </w:r>
+        <w:t>Ayush</w:t>
+      </w:r>
+      <w:proofErr w:type="spellEnd"/>
+      <w:r>
+        <w:rPr>
+          <w:rFonts w:ascii="Tahoma" w:hAnsi="Tahoma" w:cs="Tahoma"/>
+          <w:sz w:val="24"/>
+          <w:szCs w:val="24"/>
+          <w:lang w:val="en-GB"/>
+        </w:rPr>
+        <w:t xml:space="preserve"> </w:t>
+      </w:r>
+      <w:proofErr w:type="spellStart"/>
+      <w:r>
+        <w:rPr>
+          <w:rFonts w:ascii="Tahoma" w:hAnsi="Tahoma" w:cs="Tahoma"/>
+          <w:sz w:val="24"/>
+          <w:szCs w:val="24"/>
+          <w:lang w:val="en-GB"/>
+        </w:rPr>
+        <w:t>Kumawat</w:t>
+      </w:r>
+      <w:proofErr w:type="spellEnd"/>
     </w:p>
     <w:p>
       <w:pPr>
@@ -2868,6 +3078,7 @@
           <w:lang w:val="en-GB"/>
         </w:rPr>
       </w:pPr>
+      <w:proofErr w:type="spellStart"/>
       <w:r>
         <w:rPr>
           <w:rFonts w:ascii="Tahoma" w:hAnsi="Tahoma" w:cs="Tahoma"/>
@@ -2875,8 +3086,29 @@
           <w:szCs w:val="24"/>
           <w:lang w:val="en-GB"/>
         </w:rPr>
-        <w:t>Babarinde Mojeed</w:t>
-      </w:r>
+        <w:t>Babarinde</w:t>
+      </w:r>
+      <w:proofErr w:type="spellEnd"/>
+      <w:r>
+        <w:rPr>
+          <w:rFonts w:ascii="Tahoma" w:hAnsi="Tahoma" w:cs="Tahoma"/>
+          <w:sz w:val="24"/>
+          <w:szCs w:val="24"/>
+          <w:lang w:val="en-GB"/>
+        </w:rPr>
+        <w:t xml:space="preserve"> </w:t>
+      </w:r>
+      <w:proofErr w:type="spellStart"/>
+      <w:r>
+        <w:rPr>
+          <w:rFonts w:ascii="Tahoma" w:hAnsi="Tahoma" w:cs="Tahoma"/>
+          <w:sz w:val="24"/>
+          <w:szCs w:val="24"/>
+          <w:lang w:val="en-GB"/>
+        </w:rPr>
+        <w:t>Mojeed</w:t>
+      </w:r>
+      <w:proofErr w:type="spellEnd"/>
     </w:p>
     <w:p>
       <w:pPr>
@@ -2895,6 +3127,7 @@
           <w:lang w:val="en-GB"/>
         </w:rPr>
       </w:pPr>
+      <w:proofErr w:type="spellStart"/>
       <w:r>
         <w:rPr>
           <w:rFonts w:ascii="Tahoma" w:hAnsi="Tahoma" w:cs="Tahoma"/>
@@ -2902,8 +3135,29 @@
           <w:szCs w:val="24"/>
           <w:lang w:val="en-GB"/>
         </w:rPr>
-        <w:t>Nagendranath Vemishetti</w:t>
-      </w:r>
+        <w:t>Nagendranath</w:t>
+      </w:r>
+      <w:proofErr w:type="spellEnd"/>
+      <w:r>
+        <w:rPr>
+          <w:rFonts w:ascii="Tahoma" w:hAnsi="Tahoma" w:cs="Tahoma"/>
+          <w:sz w:val="24"/>
+          <w:szCs w:val="24"/>
+          <w:lang w:val="en-GB"/>
+        </w:rPr>
+        <w:t xml:space="preserve"> </w:t>
+      </w:r>
+      <w:proofErr w:type="spellStart"/>
+      <w:r>
+        <w:rPr>
+          <w:rFonts w:ascii="Tahoma" w:hAnsi="Tahoma" w:cs="Tahoma"/>
+          <w:sz w:val="24"/>
+          <w:szCs w:val="24"/>
+          <w:lang w:val="en-GB"/>
+        </w:rPr>
+        <w:t>Vemishetti</w:t>
+      </w:r>
+      <w:proofErr w:type="spellEnd"/>
     </w:p>
     <w:p>
       <w:pPr>
@@ -2922,6 +3176,7 @@
           <w:lang w:val="en-GB"/>
         </w:rPr>
       </w:pPr>
+      <w:proofErr w:type="spellStart"/>
       <w:r>
         <w:rPr>
           <w:rFonts w:ascii="Tahoma" w:hAnsi="Tahoma" w:cs="Tahoma"/>
@@ -2929,7 +3184,17 @@
           <w:szCs w:val="24"/>
           <w:lang w:val="en-GB"/>
         </w:rPr>
-        <w:t>Adelusi Adegoke</w:t>
+        <w:t>Adelusi</w:t>
+      </w:r>
+      <w:proofErr w:type="spellEnd"/>
+      <w:r>
+        <w:rPr>
+          <w:rFonts w:ascii="Tahoma" w:hAnsi="Tahoma" w:cs="Tahoma"/>
+          <w:sz w:val="24"/>
+          <w:szCs w:val="24"/>
+          <w:lang w:val="en-GB"/>
+        </w:rPr>
+        <w:t xml:space="preserve"> Adegoke</w:t>
       </w:r>
     </w:p>
     <w:p>
@@ -2956,7 +3221,34 @@
           <w:szCs w:val="24"/>
           <w:lang w:val="en-GB"/>
         </w:rPr>
-        <w:t>Ugo Chukwu</w:t>
+        <w:t xml:space="preserve">Barry </w:t>
+      </w:r>
+      <w:r>
+        <w:rPr>
+          <w:rFonts w:ascii="Tahoma" w:hAnsi="Tahoma" w:cs="Tahoma"/>
+          <w:sz w:val="24"/>
+          <w:szCs w:val="24"/>
+          <w:lang w:val="en-GB"/>
+        </w:rPr>
+        <w:t>Ugo</w:t>
+      </w:r>
+      <w:r>
+        <w:rPr>
+          <w:rFonts w:ascii="Tahoma" w:hAnsi="Tahoma" w:cs="Tahoma"/>
+          <w:sz w:val="24"/>
+          <w:szCs w:val="24"/>
+          <w:lang w:val="en-GB"/>
+        </w:rPr>
+        <w:t>c</w:t>
+      </w:r>
+      <w:r>
+        <w:rPr>
+          <w:rFonts w:ascii="Tahoma" w:hAnsi="Tahoma" w:cs="Tahoma"/>
+          <w:sz w:val="24"/>
+          <w:szCs w:val="24"/>
+          <w:lang w:val="en-GB"/>
+        </w:rPr>
+        <w:t>hukwu</w:t>
       </w:r>
     </w:p>
     <w:p>
@@ -2983,8 +3275,19 @@
           <w:szCs w:val="24"/>
           <w:lang w:val="en-GB"/>
         </w:rPr>
-        <w:t>Olalekan Adedokun</w:t>
-      </w:r>
+        <w:t xml:space="preserve">Olalekan </w:t>
+      </w:r>
+      <w:proofErr w:type="spellStart"/>
+      <w:r>
+        <w:rPr>
+          <w:rFonts w:ascii="Tahoma" w:hAnsi="Tahoma" w:cs="Tahoma"/>
+          <w:sz w:val="24"/>
+          <w:szCs w:val="24"/>
+          <w:lang w:val="en-GB"/>
+        </w:rPr>
+        <w:t>Adedokun</w:t>
+      </w:r>
+      <w:proofErr w:type="spellEnd"/>
     </w:p>
     <w:p>
       <w:pPr>
@@ -3003,6 +3306,7 @@
           <w:lang w:val="en-GB"/>
         </w:rPr>
       </w:pPr>
+      <w:proofErr w:type="spellStart"/>
       <w:r>
         <w:rPr>
           <w:rFonts w:ascii="Tahoma" w:hAnsi="Tahoma" w:cs="Tahoma"/>
@@ -3010,8 +3314,29 @@
           <w:szCs w:val="24"/>
           <w:lang w:val="en-GB"/>
         </w:rPr>
-        <w:t>Olaiya Olamibowale</w:t>
-      </w:r>
+        <w:t>Olaiya</w:t>
+      </w:r>
+      <w:proofErr w:type="spellEnd"/>
+      <w:r>
+        <w:rPr>
+          <w:rFonts w:ascii="Tahoma" w:hAnsi="Tahoma" w:cs="Tahoma"/>
+          <w:sz w:val="24"/>
+          <w:szCs w:val="24"/>
+          <w:lang w:val="en-GB"/>
+        </w:rPr>
+        <w:t xml:space="preserve"> </w:t>
+      </w:r>
+      <w:proofErr w:type="spellStart"/>
+      <w:r>
+        <w:rPr>
+          <w:rFonts w:ascii="Tahoma" w:hAnsi="Tahoma" w:cs="Tahoma"/>
+          <w:sz w:val="24"/>
+          <w:szCs w:val="24"/>
+          <w:lang w:val="en-GB"/>
+        </w:rPr>
+        <w:t>Olamibowale</w:t>
+      </w:r>
+      <w:proofErr w:type="spellEnd"/>
     </w:p>
     <w:sectPr>
       <w:pgSz w:w="12240" w:h="15840" w:code="1"/>
@@ -3752,6 +4077,7 @@
   <w:style w:type="character" w:default="1" w:styleId="DefaultParagraphFont">
     <w:name w:val="Default Paragraph Font"/>
     <w:uiPriority w:val="1"/>
+    <w:semiHidden/>
     <w:unhideWhenUsed/>
   </w:style>
   <w:style w:type="table" w:default="1" w:styleId="TableNormal">

</xml_diff>